<commit_message>
Added notes on Git.
</commit_message>
<xml_diff>
--- a/Notes on JSP.docx
+++ b/Notes on JSP.docx
@@ -149,6 +149,7 @@
       <w:pPr>
         <w:shd w:val="clear" w:color="auto" w:fill="EEEEEE"/>
         <w:spacing w:after="75" w:line="240" w:lineRule="auto"/>
+        <w:ind w:left="720" w:hanging="720"/>
         <w:textAlignment w:val="baseline"/>
         <w:rPr>
           <w:rFonts w:ascii="Consolas" w:eastAsia="Times New Roman" w:hAnsi="Consolas" w:cs="Consolas"/>
@@ -444,14 +445,12 @@
       </w:r>
       <w:r>
         <w:rPr>
-          <w:rStyle w:val="Title"/>
           <w:color w:val="000000"/>
         </w:rPr>
         <w:t xml:space="preserve"> </w:t>
       </w:r>
       <w:r>
         <w:rPr>
-          <w:rStyle w:val="Title"/>
           <w:color w:val="000000"/>
         </w:rPr>
         <w:t xml:space="preserve"> </w:t>
@@ -496,7 +495,70 @@
           <w:rFonts w:eastAsiaTheme="minorEastAsia"/>
           <w:color w:val="000000"/>
         </w:rPr>
-        <w:t>%&gt;</w:t>
+        <w:t xml:space="preserve">%&gt;. </w:t>
+      </w:r>
+      <w:r>
+        <w:t xml:space="preserve">So, </w:t>
+      </w:r>
+      <w:bookmarkStart w:id="0" w:name="_GoBack"/>
+      <w:bookmarkEnd w:id="0"/>
+    </w:p>
+    <w:p>
+      <w:pPr>
+        <w:shd w:val="clear" w:color="auto" w:fill="EEEEEE"/>
+        <w:spacing w:after="75" w:line="240" w:lineRule="auto"/>
+        <w:textAlignment w:val="baseline"/>
+        <w:rPr>
+          <w:color w:val="000000"/>
+        </w:rPr>
+      </w:pPr>
+      <w:r>
+        <w:t xml:space="preserve">&lt;%= new </w:t>
+      </w:r>
+      <w:proofErr w:type="spellStart"/>
+      <w:proofErr w:type="gramStart"/>
+      <w:r>
+        <w:t>java.util.Date</w:t>
+      </w:r>
+      <w:proofErr w:type="spellEnd"/>
+      <w:r>
+        <w:t>(</w:t>
+      </w:r>
+      <w:proofErr w:type="gramEnd"/>
+      <w:r>
+        <w:t>) %&gt;</w:t>
+      </w:r>
+    </w:p>
+    <w:p>
+      <w:pPr>
+        <w:pStyle w:val="NoSpacing"/>
+      </w:pPr>
+      <w:r>
+        <w:t xml:space="preserve">Will evaluate the date and insert it there at run time. </w:t>
+      </w:r>
+    </w:p>
+    <w:p>
+      <w:pPr>
+        <w:pStyle w:val="Subtitle"/>
+      </w:pPr>
+    </w:p>
+    <w:p>
+      <w:pPr>
+        <w:pStyle w:val="Subtitle"/>
+      </w:pPr>
+      <w:proofErr w:type="spellStart"/>
+      <w:r>
+        <w:t>Scriplets</w:t>
+      </w:r>
+      <w:proofErr w:type="spellEnd"/>
+    </w:p>
+    <w:p>
+      <w:pPr>
+        <w:pStyle w:val="NoSpacing"/>
+      </w:pPr>
+      <w:r>
+        <w:lastRenderedPageBreak/>
+        <w:t xml:space="preserve">This is the guts and core of the JSP. To insert actual java that will run in your JSP dynamic sections, you use the tags </w:t>
       </w:r>
       <w:r>
         <w:rPr>
@@ -504,68 +566,33 @@
           <w:rFonts w:eastAsiaTheme="minorEastAsia"/>
           <w:color w:val="000000"/>
         </w:rPr>
-        <w:t xml:space="preserve">. </w:t>
-      </w:r>
-      <w:r>
-        <w:t xml:space="preserve">So, </w:t>
-      </w:r>
-    </w:p>
-    <w:p>
-      <w:pPr>
-        <w:shd w:val="clear" w:color="auto" w:fill="EEEEEE"/>
-        <w:spacing w:after="75" w:line="240" w:lineRule="auto"/>
-        <w:textAlignment w:val="baseline"/>
-        <w:rPr>
-          <w:color w:val="000000"/>
-        </w:rPr>
-      </w:pPr>
-      <w:r>
-        <w:t xml:space="preserve">&lt;%= new </w:t>
-      </w:r>
-      <w:proofErr w:type="spellStart"/>
-      <w:proofErr w:type="gramStart"/>
-      <w:r>
-        <w:t>java.util.Date</w:t>
-      </w:r>
-      <w:proofErr w:type="spellEnd"/>
-      <w:r>
-        <w:t>(</w:t>
-      </w:r>
-      <w:proofErr w:type="gramEnd"/>
-      <w:r>
-        <w:t>) %&gt;</w:t>
-      </w:r>
-    </w:p>
-    <w:p>
-      <w:pPr>
-        <w:pStyle w:val="NoSpacing"/>
-      </w:pPr>
-      <w:r>
-        <w:t xml:space="preserve">Will evaluate the date and insert it there at run time. </w:t>
-      </w:r>
-    </w:p>
-    <w:p>
-      <w:pPr>
-        <w:pStyle w:val="Subtitle"/>
-      </w:pPr>
-    </w:p>
-    <w:p>
-      <w:pPr>
-        <w:pStyle w:val="Subtitle"/>
-      </w:pPr>
-      <w:proofErr w:type="spellStart"/>
-      <w:r>
-        <w:t>Scriplets</w:t>
-      </w:r>
-      <w:proofErr w:type="spellEnd"/>
-    </w:p>
-    <w:p>
-      <w:pPr>
-        <w:pStyle w:val="NoSpacing"/>
-      </w:pPr>
-      <w:r>
-        <w:lastRenderedPageBreak/>
-        <w:t xml:space="preserve">This is the guts and core of the JSP. To insert actual java that will run in your JSP dynamic sections, you use the tags </w:t>
+        <w:t>&lt;%</w:t>
+      </w:r>
+      <w:r>
+        <w:rPr>
+          <w:rStyle w:val="apple-converted-space"/>
+          <w:color w:val="000000"/>
+          <w:sz w:val="27"/>
+          <w:szCs w:val="27"/>
+        </w:rPr>
+        <w:t> </w:t>
+      </w:r>
+      <w:r>
+        <w:rPr>
+          <w:color w:val="000000"/>
+          <w:sz w:val="27"/>
+          <w:szCs w:val="27"/>
+        </w:rPr>
+        <w:t>and</w:t>
+      </w:r>
+      <w:r>
+        <w:rPr>
+          <w:rStyle w:val="apple-converted-space"/>
+          <w:color w:val="000000"/>
+          <w:sz w:val="27"/>
+          <w:szCs w:val="27"/>
+        </w:rPr>
+        <w:t> </w:t>
       </w:r>
       <w:r>
         <w:rPr>
@@ -573,40 +600,6 @@
           <w:rFonts w:eastAsiaTheme="minorEastAsia"/>
           <w:color w:val="000000"/>
         </w:rPr>
-        <w:t>&lt;%</w:t>
-      </w:r>
-      <w:r>
-        <w:rPr>
-          <w:rStyle w:val="apple-converted-space"/>
-          <w:color w:val="000000"/>
-          <w:sz w:val="27"/>
-          <w:szCs w:val="27"/>
-        </w:rPr>
-        <w:t> </w:t>
-      </w:r>
-      <w:r>
-        <w:rPr>
-          <w:color w:val="000000"/>
-          <w:sz w:val="27"/>
-          <w:szCs w:val="27"/>
-        </w:rPr>
-        <w:t>and</w:t>
-      </w:r>
-      <w:r>
-        <w:rPr>
-          <w:rStyle w:val="apple-converted-space"/>
-          <w:color w:val="000000"/>
-          <w:sz w:val="27"/>
-          <w:szCs w:val="27"/>
-        </w:rPr>
-        <w:t> </w:t>
-      </w:r>
-      <w:r>
-        <w:rPr>
-          <w:rStyle w:val="HTMLTypewriter"/>
-          <w:rFonts w:eastAsiaTheme="minorEastAsia"/>
-          <w:color w:val="000000"/>
-        </w:rPr>
         <w:t>%&gt;.</w:t>
       </w:r>
       <w:r>
@@ -2911,12 +2904,7 @@
         <w:t>the session.  Note the variable</w:t>
       </w:r>
       <w:r>
-        <w:t xml:space="preserve"> "session".  This is another variable that is normally made available in JSPs, just </w:t>
-      </w:r>
-      <w:bookmarkStart w:id="0" w:name="_GoBack"/>
-      <w:bookmarkEnd w:id="0"/>
-      <w:r>
-        <w:t>like out and request variables.  (In the @page directive, you can indicate that you do not need sessions, in which case the "session" variable will not be made available.)</w:t>
+        <w:t xml:space="preserve"> "session".  This is another variable that is normally made available in JSPs, just like out and request variables.  (In the @page directive, you can indicate that you do not need sessions, in which case the "session" variable will not be made available.)</w:t>
       </w:r>
     </w:p>
     <w:p>
@@ -3655,6 +3643,7 @@
   <w:style w:type="character" w:default="1" w:styleId="DefaultParagraphFont">
     <w:name w:val="Default Paragraph Font"/>
     <w:uiPriority w:val="1"/>
+    <w:semiHidden/>
     <w:unhideWhenUsed/>
   </w:style>
   <w:style w:type="table" w:default="1" w:styleId="TableNormal">
@@ -4013,6 +4002,7 @@
   <w:style w:type="character" w:default="1" w:styleId="DefaultParagraphFont">
     <w:name w:val="Default Paragraph Font"/>
     <w:uiPriority w:val="1"/>
+    <w:semiHidden/>
     <w:unhideWhenUsed/>
   </w:style>
   <w:style w:type="table" w:default="1" w:styleId="TableNormal">
@@ -4498,7 +4488,7 @@
 </file>
 
 <file path=customXml/itemProps1.xml><?xml version="1.0" encoding="utf-8"?>
-<ds:datastoreItem xmlns:ds="http://schemas.openxmlformats.org/officeDocument/2006/customXml" ds:itemID="{77414EC9-5D05-465C-91F4-54FA1EF6A086}">
+<ds:datastoreItem xmlns:ds="http://schemas.openxmlformats.org/officeDocument/2006/customXml" ds:itemID="{0288EDE8-B276-4326-A269-91603222EA52}">
   <ds:schemaRefs>
     <ds:schemaRef ds:uri="http://schemas.openxmlformats.org/officeDocument/2006/bibliography"/>
   </ds:schemaRefs>

</xml_diff>